<commit_message>
Fase 2 - Final - fecha 22-11-24 (previo termino)
está todo, falta el código fuente, apk, y video
</commit_message>
<xml_diff>
--- a/Fase 2/Evidencias Proyecto/Evidencias de documentación/Planillas de CU/CU16.docx
+++ b/Fase 2/Evidencias Proyecto/Evidencias de documentación/Planillas de CU/CU16.docx
@@ -77,7 +77,7 @@
                 <w:szCs w:val="20"/>
                 <w:rtl w:val="0"/>
               </w:rPr>
-              <w:t xml:space="preserve">CU17</w:t>
+              <w:t xml:space="preserve">CU16</w:t>
             </w:r>
           </w:p>
         </w:tc>
@@ -1137,6 +1137,111 @@
     </w:rPr>
   </w:style>
   <w:style w:type="paragraph" w:styleId="Normal" w:default="1">
+    <w:name w:val="normal"/>
+  </w:style>
+  <w:style w:type="table" w:styleId="TableNormal" w:default="1">
+    <w:name w:val="Table Normal"/>
+  </w:style>
+  <w:style w:type="paragraph" w:styleId="Heading1">
+    <w:name w:val="heading 1"/>
+    <w:basedOn w:val="Normal"/>
+    <w:next w:val="Normal"/>
+    <w:pPr>
+      <w:keepNext w:val="1"/>
+      <w:keepLines w:val="1"/>
+      <w:spacing w:after="120" w:before="400" w:lineRule="auto"/>
+    </w:pPr>
+    <w:rPr>
+      <w:sz w:val="40"/>
+      <w:szCs w:val="40"/>
+    </w:rPr>
+  </w:style>
+  <w:style w:type="paragraph" w:styleId="Heading2">
+    <w:name w:val="heading 2"/>
+    <w:basedOn w:val="Normal"/>
+    <w:next w:val="Normal"/>
+    <w:pPr>
+      <w:keepNext w:val="1"/>
+      <w:keepLines w:val="1"/>
+      <w:spacing w:after="120" w:before="360" w:lineRule="auto"/>
+    </w:pPr>
+    <w:rPr>
+      <w:sz w:val="32"/>
+      <w:szCs w:val="32"/>
+    </w:rPr>
+  </w:style>
+  <w:style w:type="paragraph" w:styleId="Heading3">
+    <w:name w:val="heading 3"/>
+    <w:basedOn w:val="Normal"/>
+    <w:next w:val="Normal"/>
+    <w:pPr>
+      <w:keepNext w:val="1"/>
+      <w:keepLines w:val="1"/>
+      <w:spacing w:after="80" w:before="320" w:lineRule="auto"/>
+    </w:pPr>
+    <w:rPr>
+      <w:color w:val="434343"/>
+      <w:sz w:val="28"/>
+      <w:szCs w:val="28"/>
+    </w:rPr>
+  </w:style>
+  <w:style w:type="paragraph" w:styleId="Heading4">
+    <w:name w:val="heading 4"/>
+    <w:basedOn w:val="Normal"/>
+    <w:next w:val="Normal"/>
+    <w:pPr>
+      <w:keepNext w:val="1"/>
+      <w:keepLines w:val="1"/>
+      <w:spacing w:after="80" w:before="280" w:lineRule="auto"/>
+    </w:pPr>
+    <w:rPr>
+      <w:color w:val="666666"/>
+      <w:sz w:val="24"/>
+      <w:szCs w:val="24"/>
+    </w:rPr>
+  </w:style>
+  <w:style w:type="paragraph" w:styleId="Heading5">
+    <w:name w:val="heading 5"/>
+    <w:basedOn w:val="Normal"/>
+    <w:next w:val="Normal"/>
+    <w:pPr>
+      <w:keepNext w:val="1"/>
+      <w:keepLines w:val="1"/>
+      <w:spacing w:after="80" w:before="240" w:lineRule="auto"/>
+    </w:pPr>
+    <w:rPr>
+      <w:color w:val="666666"/>
+    </w:rPr>
+  </w:style>
+  <w:style w:type="paragraph" w:styleId="Heading6">
+    <w:name w:val="heading 6"/>
+    <w:basedOn w:val="Normal"/>
+    <w:next w:val="Normal"/>
+    <w:pPr>
+      <w:keepNext w:val="1"/>
+      <w:keepLines w:val="1"/>
+      <w:spacing w:after="80" w:before="240" w:lineRule="auto"/>
+    </w:pPr>
+    <w:rPr>
+      <w:i w:val="1"/>
+      <w:color w:val="666666"/>
+    </w:rPr>
+  </w:style>
+  <w:style w:type="paragraph" w:styleId="Title">
+    <w:name w:val="Title"/>
+    <w:basedOn w:val="Normal"/>
+    <w:next w:val="Normal"/>
+    <w:pPr>
+      <w:keepNext w:val="1"/>
+      <w:keepLines w:val="1"/>
+      <w:spacing w:after="60" w:lineRule="auto"/>
+    </w:pPr>
+    <w:rPr>
+      <w:sz w:val="52"/>
+      <w:szCs w:val="52"/>
+    </w:rPr>
+  </w:style>
+  <w:style w:type="paragraph" w:styleId="Normal" w:default="1">
     <w:name w:val="Normal"/>
   </w:style>
   <w:style w:type="paragraph" w:styleId="Ttulo1">
@@ -1531,6 +1636,34 @@
     </w:tblPr>
   </w:style>
   <w:style w:type="table" w:styleId="af1" w:customStyle="1">
+    <w:basedOn w:val="TableNormal"/>
+    <w:tblPr>
+      <w:tblStyleRowBandSize w:val="1"/>
+      <w:tblStyleColBandSize w:val="1"/>
+      <w:tblCellMar>
+        <w:top w:w="100.0" w:type="dxa"/>
+        <w:left w:w="100.0" w:type="dxa"/>
+        <w:bottom w:w="100.0" w:type="dxa"/>
+        <w:right w:w="100.0" w:type="dxa"/>
+      </w:tblCellMar>
+    </w:tblPr>
+  </w:style>
+  <w:style w:type="paragraph" w:styleId="Subtitle">
+    <w:name w:val="Subtitle"/>
+    <w:basedOn w:val="Normal"/>
+    <w:next w:val="Normal"/>
+    <w:pPr>
+      <w:keepNext w:val="1"/>
+      <w:keepLines w:val="1"/>
+      <w:spacing w:after="320" w:lineRule="auto"/>
+    </w:pPr>
+    <w:rPr>
+      <w:color w:val="666666"/>
+      <w:sz w:val="30"/>
+      <w:szCs w:val="30"/>
+    </w:rPr>
+  </w:style>
+  <w:style w:type="table" w:styleId="Table1">
     <w:basedOn w:val="TableNormal"/>
     <w:tblPr>
       <w:tblStyleRowBandSize w:val="1"/>
@@ -1896,7 +2029,7 @@
 
 <file path=customXML/item1.xml><?xml version="1.0" encoding="utf-8"?>
 <go:gDocsCustomXmlDataStorage xmlns:go="http://customooxmlschemas.google.com/" xmlns:r="http://schemas.openxmlformats.org/officeDocument/2006/relationships" uri="GoogleDocsCustomDataVersion2">
-  <go:docsCustomData xmlns:go="http://customooxmlschemas.google.com/" roundtripDataSignature="AMtx7miTy+lHI9pro91NRq40tElRJ//yPw==">CgMxLjA4AHIhMTY2ckxBaHN5VVZhWlZSZUdsbmFVS1FyV1V0Mm9EcUVw</go:docsCustomData>
+  <go:docsCustomData xmlns:go="http://customooxmlschemas.google.com/" roundtripDataSignature="AMtx7mi6p9/iuMS6QdlW1PcRXPPvxQ7HYQ==">CgMxLjA4AHIhMVBKbm82eTI4YkVZenlETHVaSmdfYmtUVEhfZDVJdmRm</go:docsCustomData>
 </go:gDocsCustomXmlDataStorage>
 </file>
 

</xml_diff>